<commit_message>
optimised and tested the code
</commit_message>
<xml_diff>
--- a/Documentation/Project Screenshots.docx
+++ b/Documentation/Project Screenshots.docx
@@ -344,7 +344,7 @@
     </w:p>
     <w:sdt>
       <w:sdtPr>
-        <w:id w:val="1904250378"/>
+        <w:id w:val="-819722275"/>
         <w:docPartObj>
           <w:docPartGallery w:val="Table of Contents"/>
           <w:docPartUnique/>
@@ -372,17 +372,515 @@
           </w:r>
         </w:p>
         <w:p>
-          <w:fldSimple w:instr=" TOC \o &quot;1-3&quot; \h \z \u ">
-            <w:r>
-              <w:rPr>
-                <w:b/>
-                <w:bCs/>
-                <w:noProof/>
-                <w:lang w:val="en-US"/>
-              </w:rPr>
-              <w:t>No table of contents entries found.</w:t>
-            </w:r>
-          </w:fldSimple>
+          <w:pPr>
+            <w:pStyle w:val="TOC1"/>
+            <w:tabs>
+              <w:tab w:val="left" w:pos="440"/>
+              <w:tab w:val="right" w:leader="dot" w:pos="9016"/>
+            </w:tabs>
+            <w:rPr>
+              <w:noProof/>
+            </w:rPr>
+          </w:pPr>
+          <w:r>
+            <w:fldChar w:fldCharType="begin"/>
+          </w:r>
+          <w:r>
+            <w:instrText xml:space="preserve"> TOC \o "1-3" \h \z \u </w:instrText>
+          </w:r>
+          <w:r>
+            <w:fldChar w:fldCharType="separate"/>
+          </w:r>
+          <w:hyperlink w:anchor="_Toc79513625" w:history="1">
+            <w:r>
+              <w:rPr>
+                <w:rStyle w:val="Hyperlink"/>
+                <w:noProof/>
+              </w:rPr>
+              <w:t>1.</w:t>
+            </w:r>
+            <w:r>
+              <w:rPr>
+                <w:noProof/>
+              </w:rPr>
+              <w:tab/>
+            </w:r>
+            <w:r>
+              <w:rPr>
+                <w:rStyle w:val="Hyperlink"/>
+                <w:noProof/>
+              </w:rPr>
+              <w:t>Welcome Screen</w:t>
+            </w:r>
+            <w:r>
+              <w:rPr>
+                <w:noProof/>
+                <w:webHidden/>
+              </w:rPr>
+              <w:tab/>
+            </w:r>
+            <w:r>
+              <w:rPr>
+                <w:noProof/>
+                <w:webHidden/>
+              </w:rPr>
+              <w:fldChar w:fldCharType="begin"/>
+            </w:r>
+            <w:r>
+              <w:rPr>
+                <w:noProof/>
+                <w:webHidden/>
+              </w:rPr>
+              <w:instrText xml:space="preserve"> PAGEREF _Toc79513625 \h </w:instrText>
+            </w:r>
+            <w:r>
+              <w:rPr>
+                <w:noProof/>
+                <w:webHidden/>
+              </w:rPr>
+            </w:r>
+            <w:r>
+              <w:rPr>
+                <w:noProof/>
+                <w:webHidden/>
+              </w:rPr>
+              <w:fldChar w:fldCharType="separate"/>
+            </w:r>
+            <w:r>
+              <w:rPr>
+                <w:noProof/>
+                <w:webHidden/>
+              </w:rPr>
+              <w:t>3</w:t>
+            </w:r>
+            <w:r>
+              <w:rPr>
+                <w:noProof/>
+                <w:webHidden/>
+              </w:rPr>
+              <w:fldChar w:fldCharType="end"/>
+            </w:r>
+          </w:hyperlink>
+        </w:p>
+        <w:p>
+          <w:pPr>
+            <w:pStyle w:val="TOC1"/>
+            <w:tabs>
+              <w:tab w:val="left" w:pos="440"/>
+              <w:tab w:val="right" w:leader="dot" w:pos="9016"/>
+            </w:tabs>
+            <w:rPr>
+              <w:noProof/>
+            </w:rPr>
+          </w:pPr>
+          <w:hyperlink w:anchor="_Toc79513626" w:history="1">
+            <w:r>
+              <w:rPr>
+                <w:rStyle w:val="Hyperlink"/>
+                <w:noProof/>
+              </w:rPr>
+              <w:t>2.</w:t>
+            </w:r>
+            <w:r>
+              <w:rPr>
+                <w:noProof/>
+              </w:rPr>
+              <w:tab/>
+            </w:r>
+            <w:r>
+              <w:rPr>
+                <w:rStyle w:val="Hyperlink"/>
+                <w:noProof/>
+              </w:rPr>
+              <w:t>Current file names in ascending order</w:t>
+            </w:r>
+            <w:r>
+              <w:rPr>
+                <w:noProof/>
+                <w:webHidden/>
+              </w:rPr>
+              <w:tab/>
+            </w:r>
+            <w:r>
+              <w:rPr>
+                <w:noProof/>
+                <w:webHidden/>
+              </w:rPr>
+              <w:fldChar w:fldCharType="begin"/>
+            </w:r>
+            <w:r>
+              <w:rPr>
+                <w:noProof/>
+                <w:webHidden/>
+              </w:rPr>
+              <w:instrText xml:space="preserve"> PAGEREF _Toc79513626 \h </w:instrText>
+            </w:r>
+            <w:r>
+              <w:rPr>
+                <w:noProof/>
+                <w:webHidden/>
+              </w:rPr>
+            </w:r>
+            <w:r>
+              <w:rPr>
+                <w:noProof/>
+                <w:webHidden/>
+              </w:rPr>
+              <w:fldChar w:fldCharType="separate"/>
+            </w:r>
+            <w:r>
+              <w:rPr>
+                <w:noProof/>
+                <w:webHidden/>
+              </w:rPr>
+              <w:t>4</w:t>
+            </w:r>
+            <w:r>
+              <w:rPr>
+                <w:noProof/>
+                <w:webHidden/>
+              </w:rPr>
+              <w:fldChar w:fldCharType="end"/>
+            </w:r>
+          </w:hyperlink>
+        </w:p>
+        <w:p>
+          <w:pPr>
+            <w:pStyle w:val="TOC1"/>
+            <w:tabs>
+              <w:tab w:val="left" w:pos="440"/>
+              <w:tab w:val="right" w:leader="dot" w:pos="9016"/>
+            </w:tabs>
+            <w:rPr>
+              <w:noProof/>
+            </w:rPr>
+          </w:pPr>
+          <w:hyperlink w:anchor="_Toc79513627" w:history="1">
+            <w:r>
+              <w:rPr>
+                <w:rStyle w:val="Hyperlink"/>
+                <w:noProof/>
+              </w:rPr>
+              <w:t>3.</w:t>
+            </w:r>
+            <w:r>
+              <w:rPr>
+                <w:noProof/>
+              </w:rPr>
+              <w:tab/>
+            </w:r>
+            <w:r>
+              <w:rPr>
+                <w:rStyle w:val="Hyperlink"/>
+                <w:noProof/>
+              </w:rPr>
+              <w:t>Add file in the existing directory</w:t>
+            </w:r>
+            <w:r>
+              <w:rPr>
+                <w:noProof/>
+                <w:webHidden/>
+              </w:rPr>
+              <w:tab/>
+            </w:r>
+            <w:r>
+              <w:rPr>
+                <w:noProof/>
+                <w:webHidden/>
+              </w:rPr>
+              <w:fldChar w:fldCharType="begin"/>
+            </w:r>
+            <w:r>
+              <w:rPr>
+                <w:noProof/>
+                <w:webHidden/>
+              </w:rPr>
+              <w:instrText xml:space="preserve"> PAGEREF _Toc79513627 \h </w:instrText>
+            </w:r>
+            <w:r>
+              <w:rPr>
+                <w:noProof/>
+                <w:webHidden/>
+              </w:rPr>
+            </w:r>
+            <w:r>
+              <w:rPr>
+                <w:noProof/>
+                <w:webHidden/>
+              </w:rPr>
+              <w:fldChar w:fldCharType="separate"/>
+            </w:r>
+            <w:r>
+              <w:rPr>
+                <w:noProof/>
+                <w:webHidden/>
+              </w:rPr>
+              <w:t>5</w:t>
+            </w:r>
+            <w:r>
+              <w:rPr>
+                <w:noProof/>
+                <w:webHidden/>
+              </w:rPr>
+              <w:fldChar w:fldCharType="end"/>
+            </w:r>
+          </w:hyperlink>
+        </w:p>
+        <w:p>
+          <w:pPr>
+            <w:pStyle w:val="TOC1"/>
+            <w:tabs>
+              <w:tab w:val="left" w:pos="440"/>
+              <w:tab w:val="right" w:leader="dot" w:pos="9016"/>
+            </w:tabs>
+            <w:rPr>
+              <w:noProof/>
+            </w:rPr>
+          </w:pPr>
+          <w:hyperlink w:anchor="_Toc79513628" w:history="1">
+            <w:r>
+              <w:rPr>
+                <w:rStyle w:val="Hyperlink"/>
+                <w:noProof/>
+              </w:rPr>
+              <w:t>4.</w:t>
+            </w:r>
+            <w:r>
+              <w:rPr>
+                <w:noProof/>
+              </w:rPr>
+              <w:tab/>
+            </w:r>
+            <w:r>
+              <w:rPr>
+                <w:rStyle w:val="Hyperlink"/>
+                <w:noProof/>
+              </w:rPr>
+              <w:t>Delete a user specified file from the existing directory list</w:t>
+            </w:r>
+            <w:r>
+              <w:rPr>
+                <w:noProof/>
+                <w:webHidden/>
+              </w:rPr>
+              <w:tab/>
+            </w:r>
+            <w:r>
+              <w:rPr>
+                <w:noProof/>
+                <w:webHidden/>
+              </w:rPr>
+              <w:fldChar w:fldCharType="begin"/>
+            </w:r>
+            <w:r>
+              <w:rPr>
+                <w:noProof/>
+                <w:webHidden/>
+              </w:rPr>
+              <w:instrText xml:space="preserve"> PAGEREF _Toc79513628 \h </w:instrText>
+            </w:r>
+            <w:r>
+              <w:rPr>
+                <w:noProof/>
+                <w:webHidden/>
+              </w:rPr>
+            </w:r>
+            <w:r>
+              <w:rPr>
+                <w:noProof/>
+                <w:webHidden/>
+              </w:rPr>
+              <w:fldChar w:fldCharType="separate"/>
+            </w:r>
+            <w:r>
+              <w:rPr>
+                <w:noProof/>
+                <w:webHidden/>
+              </w:rPr>
+              <w:t>6</w:t>
+            </w:r>
+            <w:r>
+              <w:rPr>
+                <w:noProof/>
+                <w:webHidden/>
+              </w:rPr>
+              <w:fldChar w:fldCharType="end"/>
+            </w:r>
+          </w:hyperlink>
+        </w:p>
+        <w:p>
+          <w:pPr>
+            <w:pStyle w:val="TOC1"/>
+            <w:tabs>
+              <w:tab w:val="left" w:pos="440"/>
+              <w:tab w:val="right" w:leader="dot" w:pos="9016"/>
+            </w:tabs>
+            <w:rPr>
+              <w:noProof/>
+            </w:rPr>
+          </w:pPr>
+          <w:hyperlink w:anchor="_Toc79513629" w:history="1">
+            <w:r>
+              <w:rPr>
+                <w:rStyle w:val="Hyperlink"/>
+                <w:noProof/>
+              </w:rPr>
+              <w:t>5.</w:t>
+            </w:r>
+            <w:r>
+              <w:rPr>
+                <w:noProof/>
+              </w:rPr>
+              <w:tab/>
+            </w:r>
+            <w:r>
+              <w:rPr>
+                <w:rStyle w:val="Hyperlink"/>
+                <w:noProof/>
+              </w:rPr>
+              <w:t>Search a user specified file from the main directory</w:t>
+            </w:r>
+            <w:r>
+              <w:rPr>
+                <w:noProof/>
+                <w:webHidden/>
+              </w:rPr>
+              <w:tab/>
+            </w:r>
+            <w:r>
+              <w:rPr>
+                <w:noProof/>
+                <w:webHidden/>
+              </w:rPr>
+              <w:fldChar w:fldCharType="begin"/>
+            </w:r>
+            <w:r>
+              <w:rPr>
+                <w:noProof/>
+                <w:webHidden/>
+              </w:rPr>
+              <w:instrText xml:space="preserve"> PAGEREF _Toc79513629 \h </w:instrText>
+            </w:r>
+            <w:r>
+              <w:rPr>
+                <w:noProof/>
+                <w:webHidden/>
+              </w:rPr>
+            </w:r>
+            <w:r>
+              <w:rPr>
+                <w:noProof/>
+                <w:webHidden/>
+              </w:rPr>
+              <w:fldChar w:fldCharType="separate"/>
+            </w:r>
+            <w:r>
+              <w:rPr>
+                <w:noProof/>
+                <w:webHidden/>
+              </w:rPr>
+              <w:t>7</w:t>
+            </w:r>
+            <w:r>
+              <w:rPr>
+                <w:noProof/>
+                <w:webHidden/>
+              </w:rPr>
+              <w:fldChar w:fldCharType="end"/>
+            </w:r>
+          </w:hyperlink>
+        </w:p>
+        <w:p>
+          <w:pPr>
+            <w:pStyle w:val="TOC1"/>
+            <w:tabs>
+              <w:tab w:val="left" w:pos="440"/>
+              <w:tab w:val="right" w:leader="dot" w:pos="9016"/>
+            </w:tabs>
+            <w:rPr>
+              <w:noProof/>
+            </w:rPr>
+          </w:pPr>
+          <w:hyperlink w:anchor="_Toc79513630" w:history="1">
+            <w:r>
+              <w:rPr>
+                <w:rStyle w:val="Hyperlink"/>
+                <w:noProof/>
+              </w:rPr>
+              <w:t>6.</w:t>
+            </w:r>
+            <w:r>
+              <w:rPr>
+                <w:noProof/>
+              </w:rPr>
+              <w:tab/>
+            </w:r>
+            <w:r>
+              <w:rPr>
+                <w:rStyle w:val="Hyperlink"/>
+                <w:noProof/>
+              </w:rPr>
+              <w:t>Option to close the application</w:t>
+            </w:r>
+            <w:r>
+              <w:rPr>
+                <w:noProof/>
+                <w:webHidden/>
+              </w:rPr>
+              <w:tab/>
+            </w:r>
+            <w:r>
+              <w:rPr>
+                <w:noProof/>
+                <w:webHidden/>
+              </w:rPr>
+              <w:fldChar w:fldCharType="begin"/>
+            </w:r>
+            <w:r>
+              <w:rPr>
+                <w:noProof/>
+                <w:webHidden/>
+              </w:rPr>
+              <w:instrText xml:space="preserve"> PAGEREF _Toc79513630 \h </w:instrText>
+            </w:r>
+            <w:r>
+              <w:rPr>
+                <w:noProof/>
+                <w:webHidden/>
+              </w:rPr>
+            </w:r>
+            <w:r>
+              <w:rPr>
+                <w:noProof/>
+                <w:webHidden/>
+              </w:rPr>
+              <w:fldChar w:fldCharType="separate"/>
+            </w:r>
+            <w:r>
+              <w:rPr>
+                <w:noProof/>
+                <w:webHidden/>
+              </w:rPr>
+              <w:t>8</w:t>
+            </w:r>
+            <w:r>
+              <w:rPr>
+                <w:noProof/>
+                <w:webHidden/>
+              </w:rPr>
+              <w:fldChar w:fldCharType="end"/>
+            </w:r>
+          </w:hyperlink>
+        </w:p>
+        <w:p>
+          <w:r>
+            <w:rPr>
+              <w:b/>
+              <w:bCs/>
+              <w:noProof/>
+            </w:rPr>
+            <w:fldChar w:fldCharType="end"/>
+          </w:r>
         </w:p>
       </w:sdtContent>
     </w:sdt>
@@ -392,17 +890,588 @@
       </w:r>
     </w:p>
     <w:p>
-      <w:bookmarkStart w:id="0" w:name="_GoBack"/>
+      <w:pPr>
+        <w:pStyle w:val="Heading1"/>
+        <w:numPr>
+          <w:ilvl w:val="0"/>
+          <w:numId w:val="1"/>
+        </w:numPr>
+      </w:pPr>
+      <w:bookmarkStart w:id="0" w:name="_Toc79513625"/>
+      <w:r>
+        <w:lastRenderedPageBreak/>
+        <w:t>Welcome Screen</w:t>
+      </w:r>
       <w:bookmarkEnd w:id="0"/>
+    </w:p>
+    <w:p/>
+    <w:p>
+      <w:r>
+        <w:rPr>
+          <w:noProof/>
+          <w:lang w:eastAsia="en-IN"/>
+        </w:rPr>
+        <w:drawing>
+          <wp:anchor distT="0" distB="0" distL="114300" distR="114300" simplePos="0" relativeHeight="251658240" behindDoc="0" locked="0" layoutInCell="1" allowOverlap="1">
+            <wp:simplePos x="0" y="0"/>
+            <wp:positionH relativeFrom="column">
+              <wp:posOffset>0</wp:posOffset>
+            </wp:positionH>
+            <wp:positionV relativeFrom="paragraph">
+              <wp:posOffset>0</wp:posOffset>
+            </wp:positionV>
+            <wp:extent cx="4791075" cy="2914650"/>
+            <wp:effectExtent l="19050" t="19050" r="28575" b="19050"/>
+            <wp:wrapThrough wrapText="bothSides">
+              <wp:wrapPolygon edited="0">
+                <wp:start x="-86" y="-141"/>
+                <wp:lineTo x="-86" y="21600"/>
+                <wp:lineTo x="21643" y="21600"/>
+                <wp:lineTo x="21643" y="-141"/>
+                <wp:lineTo x="-86" y="-141"/>
+              </wp:wrapPolygon>
+            </wp:wrapThrough>
+            <wp:docPr id="1" name="Picture 1"/>
+            <wp:cNvGraphicFramePr>
+              <a:graphicFrameLocks xmlns:a="http://schemas.openxmlformats.org/drawingml/2006/main" noChangeAspect="1"/>
+            </wp:cNvGraphicFramePr>
+            <a:graphic xmlns:a="http://schemas.openxmlformats.org/drawingml/2006/main">
+              <a:graphicData uri="http://schemas.openxmlformats.org/drawingml/2006/picture">
+                <pic:pic xmlns:pic="http://schemas.openxmlformats.org/drawingml/2006/picture">
+                  <pic:nvPicPr>
+                    <pic:cNvPr id="1" name=""/>
+                    <pic:cNvPicPr/>
+                  </pic:nvPicPr>
+                  <pic:blipFill>
+                    <a:blip r:embed="rId6">
+                      <a:extLst>
+                        <a:ext uri="{28A0092B-C50C-407E-A947-70E740481C1C}">
+                          <a14:useLocalDpi xmlns:a14="http://schemas.microsoft.com/office/drawing/2010/main" val="0"/>
+                        </a:ext>
+                      </a:extLst>
+                    </a:blip>
+                    <a:stretch>
+                      <a:fillRect/>
+                    </a:stretch>
+                  </pic:blipFill>
+                  <pic:spPr>
+                    <a:xfrm>
+                      <a:off x="0" y="0"/>
+                      <a:ext cx="4791075" cy="2914650"/>
+                    </a:xfrm>
+                    <a:prstGeom prst="rect">
+                      <a:avLst/>
+                    </a:prstGeom>
+                    <a:ln w="19050">
+                      <a:solidFill>
+                        <a:schemeClr val="tx2"/>
+                      </a:solidFill>
+                    </a:ln>
+                  </pic:spPr>
+                </pic:pic>
+              </a:graphicData>
+            </a:graphic>
+            <wp14:sizeRelH relativeFrom="page">
+              <wp14:pctWidth>0</wp14:pctWidth>
+            </wp14:sizeRelH>
+            <wp14:sizeRelV relativeFrom="page">
+              <wp14:pctHeight>0</wp14:pctHeight>
+            </wp14:sizeRelV>
+          </wp:anchor>
+        </w:drawing>
+      </w:r>
+    </w:p>
+    <w:p/>
+    <w:p/>
+    <w:p/>
+    <w:p/>
+    <w:p/>
+    <w:p/>
+    <w:p/>
+    <w:p/>
+    <w:p/>
+    <w:p/>
+    <w:p/>
+    <w:p/>
+    <w:p/>
+    <w:p/>
+    <w:p/>
+    <w:p>
+      <w:r>
+        <w:br w:type="page"/>
+      </w:r>
+    </w:p>
+    <w:p>
+      <w:pPr>
+        <w:pStyle w:val="Heading1"/>
+        <w:numPr>
+          <w:ilvl w:val="0"/>
+          <w:numId w:val="1"/>
+        </w:numPr>
+      </w:pPr>
+      <w:bookmarkStart w:id="1" w:name="_Toc79513626"/>
+      <w:r>
+        <w:lastRenderedPageBreak/>
+        <w:t>Current file names in ascending order</w:t>
+      </w:r>
+      <w:bookmarkEnd w:id="1"/>
+    </w:p>
+    <w:p/>
+    <w:p>
+      <w:r>
+        <w:rPr>
+          <w:noProof/>
+          <w:lang w:eastAsia="en-IN"/>
+        </w:rPr>
+        <w:drawing>
+          <wp:inline distT="0" distB="0" distL="0" distR="0" wp14:anchorId="3A0E1756" wp14:editId="5DF80A28">
+            <wp:extent cx="4819650" cy="5267325"/>
+            <wp:effectExtent l="19050" t="19050" r="19050" b="28575"/>
+            <wp:docPr id="2" name="Picture 2"/>
+            <wp:cNvGraphicFramePr>
+              <a:graphicFrameLocks xmlns:a="http://schemas.openxmlformats.org/drawingml/2006/main" noChangeAspect="1"/>
+            </wp:cNvGraphicFramePr>
+            <a:graphic xmlns:a="http://schemas.openxmlformats.org/drawingml/2006/main">
+              <a:graphicData uri="http://schemas.openxmlformats.org/drawingml/2006/picture">
+                <pic:pic xmlns:pic="http://schemas.openxmlformats.org/drawingml/2006/picture">
+                  <pic:nvPicPr>
+                    <pic:cNvPr id="1" name=""/>
+                    <pic:cNvPicPr/>
+                  </pic:nvPicPr>
+                  <pic:blipFill>
+                    <a:blip r:embed="rId7"/>
+                    <a:stretch>
+                      <a:fillRect/>
+                    </a:stretch>
+                  </pic:blipFill>
+                  <pic:spPr>
+                    <a:xfrm>
+                      <a:off x="0" y="0"/>
+                      <a:ext cx="4819650" cy="5267325"/>
+                    </a:xfrm>
+                    <a:prstGeom prst="rect">
+                      <a:avLst/>
+                    </a:prstGeom>
+                    <a:ln w="19050">
+                      <a:solidFill>
+                        <a:schemeClr val="tx2"/>
+                      </a:solidFill>
+                    </a:ln>
+                  </pic:spPr>
+                </pic:pic>
+              </a:graphicData>
+            </a:graphic>
+          </wp:inline>
+        </w:drawing>
+      </w:r>
+    </w:p>
+    <w:p/>
+    <w:p/>
+    <w:p/>
+    <w:p>
+      <w:pPr>
+        <w:pStyle w:val="Heading1"/>
+        <w:numPr>
+          <w:ilvl w:val="0"/>
+          <w:numId w:val="1"/>
+        </w:numPr>
+      </w:pPr>
+      <w:r>
+        <w:br w:type="page"/>
+      </w:r>
+      <w:bookmarkStart w:id="2" w:name="_Toc79513627"/>
+      <w:r>
+        <w:lastRenderedPageBreak/>
+        <w:t>Add file in the existing directory</w:t>
+      </w:r>
+      <w:bookmarkEnd w:id="2"/>
+    </w:p>
+    <w:p/>
+    <w:p>
+      <w:r>
+        <w:rPr>
+          <w:noProof/>
+          <w:lang w:eastAsia="en-IN"/>
+        </w:rPr>
+        <w:drawing>
+          <wp:inline distT="0" distB="0" distL="0" distR="0" wp14:anchorId="605F0E58" wp14:editId="6CEB7791">
+            <wp:extent cx="4791075" cy="5505450"/>
+            <wp:effectExtent l="19050" t="19050" r="28575" b="19050"/>
+            <wp:docPr id="3" name="Picture 3"/>
+            <wp:cNvGraphicFramePr>
+              <a:graphicFrameLocks xmlns:a="http://schemas.openxmlformats.org/drawingml/2006/main" noChangeAspect="1"/>
+            </wp:cNvGraphicFramePr>
+            <a:graphic xmlns:a="http://schemas.openxmlformats.org/drawingml/2006/main">
+              <a:graphicData uri="http://schemas.openxmlformats.org/drawingml/2006/picture">
+                <pic:pic xmlns:pic="http://schemas.openxmlformats.org/drawingml/2006/picture">
+                  <pic:nvPicPr>
+                    <pic:cNvPr id="1" name=""/>
+                    <pic:cNvPicPr/>
+                  </pic:nvPicPr>
+                  <pic:blipFill>
+                    <a:blip r:embed="rId8"/>
+                    <a:stretch>
+                      <a:fillRect/>
+                    </a:stretch>
+                  </pic:blipFill>
+                  <pic:spPr>
+                    <a:xfrm>
+                      <a:off x="0" y="0"/>
+                      <a:ext cx="4791075" cy="5505450"/>
+                    </a:xfrm>
+                    <a:prstGeom prst="rect">
+                      <a:avLst/>
+                    </a:prstGeom>
+                    <a:ln w="19050">
+                      <a:solidFill>
+                        <a:schemeClr val="tx2"/>
+                      </a:solidFill>
+                    </a:ln>
+                  </pic:spPr>
+                </pic:pic>
+              </a:graphicData>
+            </a:graphic>
+          </wp:inline>
+        </w:drawing>
+      </w:r>
+    </w:p>
+    <w:p/>
+    <w:p/>
+    <w:p>
+      <w:pPr>
+        <w:tabs>
+          <w:tab w:val="left" w:pos="912"/>
+        </w:tabs>
+      </w:pPr>
+      <w:r>
+        <w:tab/>
+      </w:r>
+    </w:p>
+    <w:p>
+      <w:r>
+        <w:br w:type="page"/>
+      </w:r>
+    </w:p>
+    <w:p>
+      <w:pPr>
+        <w:pStyle w:val="Heading1"/>
+        <w:numPr>
+          <w:ilvl w:val="0"/>
+          <w:numId w:val="1"/>
+        </w:numPr>
+      </w:pPr>
+      <w:bookmarkStart w:id="3" w:name="_Toc79513628"/>
+      <w:r>
+        <w:lastRenderedPageBreak/>
+        <w:t>Delete a user specified file from the existing directory list</w:t>
+      </w:r>
+      <w:bookmarkEnd w:id="3"/>
+    </w:p>
+    <w:p/>
+    <w:p/>
+    <w:p>
+      <w:r>
+        <w:rPr>
+          <w:noProof/>
+          <w:lang w:eastAsia="en-IN"/>
+        </w:rPr>
+        <w:drawing>
+          <wp:inline distT="0" distB="0" distL="0" distR="0" wp14:anchorId="1C7017A3" wp14:editId="052F2252">
+            <wp:extent cx="4772025" cy="3838575"/>
+            <wp:effectExtent l="19050" t="19050" r="28575" b="28575"/>
+            <wp:docPr id="4" name="Picture 4"/>
+            <wp:cNvGraphicFramePr>
+              <a:graphicFrameLocks xmlns:a="http://schemas.openxmlformats.org/drawingml/2006/main" noChangeAspect="1"/>
+            </wp:cNvGraphicFramePr>
+            <a:graphic xmlns:a="http://schemas.openxmlformats.org/drawingml/2006/main">
+              <a:graphicData uri="http://schemas.openxmlformats.org/drawingml/2006/picture">
+                <pic:pic xmlns:pic="http://schemas.openxmlformats.org/drawingml/2006/picture">
+                  <pic:nvPicPr>
+                    <pic:cNvPr id="1" name=""/>
+                    <pic:cNvPicPr/>
+                  </pic:nvPicPr>
+                  <pic:blipFill>
+                    <a:blip r:embed="rId9"/>
+                    <a:stretch>
+                      <a:fillRect/>
+                    </a:stretch>
+                  </pic:blipFill>
+                  <pic:spPr>
+                    <a:xfrm>
+                      <a:off x="0" y="0"/>
+                      <a:ext cx="4772025" cy="3838575"/>
+                    </a:xfrm>
+                    <a:prstGeom prst="rect">
+                      <a:avLst/>
+                    </a:prstGeom>
+                    <a:ln w="19050">
+                      <a:solidFill>
+                        <a:schemeClr val="tx2"/>
+                      </a:solidFill>
+                    </a:ln>
+                  </pic:spPr>
+                </pic:pic>
+              </a:graphicData>
+            </a:graphic>
+          </wp:inline>
+        </w:drawing>
+      </w:r>
+    </w:p>
+    <w:p/>
+    <w:p/>
+    <w:p/>
+    <w:p>
+      <w:r>
+        <w:br w:type="page"/>
+      </w:r>
+    </w:p>
+    <w:p>
+      <w:pPr>
+        <w:pStyle w:val="Heading1"/>
+        <w:numPr>
+          <w:ilvl w:val="0"/>
+          <w:numId w:val="1"/>
+        </w:numPr>
+      </w:pPr>
+      <w:bookmarkStart w:id="4" w:name="_Toc79513629"/>
+      <w:r>
+        <w:lastRenderedPageBreak/>
+        <w:t>Search a user specified file from the main directory</w:t>
+      </w:r>
+      <w:bookmarkEnd w:id="4"/>
+    </w:p>
+    <w:p/>
+    <w:p>
+      <w:r>
+        <w:rPr>
+          <w:noProof/>
+          <w:lang w:eastAsia="en-IN"/>
+        </w:rPr>
+        <w:drawing>
+          <wp:inline distT="0" distB="0" distL="0" distR="0" wp14:anchorId="27136DE6" wp14:editId="065CAE2D">
+            <wp:extent cx="4791075" cy="3790950"/>
+            <wp:effectExtent l="19050" t="19050" r="28575" b="19050"/>
+            <wp:docPr id="5" name="Picture 5"/>
+            <wp:cNvGraphicFramePr>
+              <a:graphicFrameLocks xmlns:a="http://schemas.openxmlformats.org/drawingml/2006/main" noChangeAspect="1"/>
+            </wp:cNvGraphicFramePr>
+            <a:graphic xmlns:a="http://schemas.openxmlformats.org/drawingml/2006/main">
+              <a:graphicData uri="http://schemas.openxmlformats.org/drawingml/2006/picture">
+                <pic:pic xmlns:pic="http://schemas.openxmlformats.org/drawingml/2006/picture">
+                  <pic:nvPicPr>
+                    <pic:cNvPr id="1" name=""/>
+                    <pic:cNvPicPr/>
+                  </pic:nvPicPr>
+                  <pic:blipFill>
+                    <a:blip r:embed="rId10"/>
+                    <a:stretch>
+                      <a:fillRect/>
+                    </a:stretch>
+                  </pic:blipFill>
+                  <pic:spPr>
+                    <a:xfrm>
+                      <a:off x="0" y="0"/>
+                      <a:ext cx="4791075" cy="3790950"/>
+                    </a:xfrm>
+                    <a:prstGeom prst="rect">
+                      <a:avLst/>
+                    </a:prstGeom>
+                    <a:ln w="19050">
+                      <a:solidFill>
+                        <a:schemeClr val="tx2"/>
+                      </a:solidFill>
+                    </a:ln>
+                  </pic:spPr>
+                </pic:pic>
+              </a:graphicData>
+            </a:graphic>
+          </wp:inline>
+        </w:drawing>
+      </w:r>
+      <w:r>
+        <w:br w:type="page"/>
+      </w:r>
+    </w:p>
+    <w:p>
+      <w:pPr>
+        <w:pStyle w:val="Heading1"/>
+        <w:numPr>
+          <w:ilvl w:val="0"/>
+          <w:numId w:val="1"/>
+        </w:numPr>
+      </w:pPr>
+      <w:bookmarkStart w:id="5" w:name="_Toc79513630"/>
+      <w:r>
+        <w:lastRenderedPageBreak/>
+        <w:t>O</w:t>
+      </w:r>
+      <w:r>
+        <w:t>ption to close the application</w:t>
+      </w:r>
+      <w:bookmarkEnd w:id="5"/>
+    </w:p>
+    <w:p/>
+    <w:p>
+      <w:r>
+        <w:rPr>
+          <w:noProof/>
+          <w:lang w:eastAsia="en-IN"/>
+        </w:rPr>
+        <w:drawing>
+          <wp:inline distT="0" distB="0" distL="0" distR="0" wp14:anchorId="00DCF4DF" wp14:editId="37AAD1D9">
+            <wp:extent cx="5619750" cy="3876675"/>
+            <wp:effectExtent l="19050" t="19050" r="19050" b="28575"/>
+            <wp:docPr id="6" name="Picture 6"/>
+            <wp:cNvGraphicFramePr>
+              <a:graphicFrameLocks xmlns:a="http://schemas.openxmlformats.org/drawingml/2006/main" noChangeAspect="1"/>
+            </wp:cNvGraphicFramePr>
+            <a:graphic xmlns:a="http://schemas.openxmlformats.org/drawingml/2006/main">
+              <a:graphicData uri="http://schemas.openxmlformats.org/drawingml/2006/picture">
+                <pic:pic xmlns:pic="http://schemas.openxmlformats.org/drawingml/2006/picture">
+                  <pic:nvPicPr>
+                    <pic:cNvPr id="1" name=""/>
+                    <pic:cNvPicPr/>
+                  </pic:nvPicPr>
+                  <pic:blipFill>
+                    <a:blip r:embed="rId11"/>
+                    <a:stretch>
+                      <a:fillRect/>
+                    </a:stretch>
+                  </pic:blipFill>
+                  <pic:spPr>
+                    <a:xfrm>
+                      <a:off x="0" y="0"/>
+                      <a:ext cx="5619750" cy="3876675"/>
+                    </a:xfrm>
+                    <a:prstGeom prst="rect">
+                      <a:avLst/>
+                    </a:prstGeom>
+                    <a:ln w="19050">
+                      <a:solidFill>
+                        <a:schemeClr val="tx1"/>
+                      </a:solidFill>
+                    </a:ln>
+                  </pic:spPr>
+                </pic:pic>
+              </a:graphicData>
+            </a:graphic>
+          </wp:inline>
+        </w:drawing>
+      </w:r>
+      <w:bookmarkStart w:id="6" w:name="_GoBack"/>
+      <w:bookmarkEnd w:id="6"/>
     </w:p>
     <w:sectPr>
       <w:pgSz w:w="11906" w:h="16838"/>
       <w:pgMar w:top="1440" w:right="1440" w:bottom="1440" w:left="1440" w:header="708" w:footer="708" w:gutter="0"/>
+      <w:pgBorders w:offsetFrom="page">
+        <w:top w:val="thinThickSmallGap" w:sz="24" w:space="24" w:color="auto"/>
+        <w:left w:val="thinThickSmallGap" w:sz="24" w:space="24" w:color="auto"/>
+        <w:bottom w:val="thickThinSmallGap" w:sz="24" w:space="24" w:color="auto"/>
+        <w:right w:val="thickThinSmallGap" w:sz="24" w:space="24" w:color="auto"/>
+      </w:pgBorders>
       <w:cols w:space="708"/>
       <w:docGrid w:linePitch="360"/>
     </w:sectPr>
   </w:body>
 </w:document>
+</file>
+
+<file path=word/numbering.xml><?xml version="1.0" encoding="utf-8"?>
+<w:numbering xmlns:wpc="http://schemas.microsoft.com/office/word/2010/wordprocessingCanvas" xmlns:cx="http://schemas.microsoft.com/office/drawing/2014/chartex" xmlns:cx1="http://schemas.microsoft.com/office/drawing/2015/9/8/chartex" xmlns:mc="http://schemas.openxmlformats.org/markup-compatibility/2006" xmlns:o="urn:schemas-microsoft-com:office:office" xmlns:r="http://schemas.openxmlformats.org/officeDocument/2006/relationships" xmlns:m="http://schemas.openxmlformats.org/officeDocument/2006/math" xmlns:v="urn:schemas-microsoft-com:vml" xmlns:wp14="http://schemas.microsoft.com/office/word/2010/wordprocessingDrawing" xmlns:wp="http://schemas.openxmlformats.org/drawingml/2006/wordprocessingDrawing" xmlns:w10="urn:schemas-microsoft-com:office:word" xmlns:w="http://schemas.openxmlformats.org/wordprocessingml/2006/main" xmlns:w14="http://schemas.microsoft.com/office/word/2010/wordml" xmlns:w15="http://schemas.microsoft.com/office/word/2012/wordml" xmlns:w16se="http://schemas.microsoft.com/office/word/2015/wordml/symex" xmlns:wpg="http://schemas.microsoft.com/office/word/2010/wordprocessingGroup" xmlns:wpi="http://schemas.microsoft.com/office/word/2010/wordprocessingInk" xmlns:wne="http://schemas.microsoft.com/office/word/2006/wordml" xmlns:wps="http://schemas.microsoft.com/office/word/2010/wordprocessingShape" mc:Ignorable="w14 w15 w16se wp14">
+  <w:abstractNum w:abstractNumId="0" w15:restartNumberingAfterBreak="0">
+    <w:nsid w:val="40F823BD"/>
+    <w:multiLevelType w:val="hybridMultilevel"/>
+    <w:tmpl w:val="50E83608"/>
+    <w:lvl w:ilvl="0" w:tplc="4009000F">
+      <w:start w:val="1"/>
+      <w:numFmt w:val="decimal"/>
+      <w:lvlText w:val="%1."/>
+      <w:lvlJc w:val="left"/>
+      <w:pPr>
+        <w:ind w:left="720" w:hanging="360"/>
+      </w:pPr>
+      <w:rPr>
+        <w:rFonts w:hint="default"/>
+      </w:rPr>
+    </w:lvl>
+    <w:lvl w:ilvl="1" w:tplc="40090019" w:tentative="1">
+      <w:start w:val="1"/>
+      <w:numFmt w:val="lowerLetter"/>
+      <w:lvlText w:val="%2."/>
+      <w:lvlJc w:val="left"/>
+      <w:pPr>
+        <w:ind w:left="1440" w:hanging="360"/>
+      </w:pPr>
+    </w:lvl>
+    <w:lvl w:ilvl="2" w:tplc="4009001B" w:tentative="1">
+      <w:start w:val="1"/>
+      <w:numFmt w:val="lowerRoman"/>
+      <w:lvlText w:val="%3."/>
+      <w:lvlJc w:val="right"/>
+      <w:pPr>
+        <w:ind w:left="2160" w:hanging="180"/>
+      </w:pPr>
+    </w:lvl>
+    <w:lvl w:ilvl="3" w:tplc="4009000F" w:tentative="1">
+      <w:start w:val="1"/>
+      <w:numFmt w:val="decimal"/>
+      <w:lvlText w:val="%4."/>
+      <w:lvlJc w:val="left"/>
+      <w:pPr>
+        <w:ind w:left="2880" w:hanging="360"/>
+      </w:pPr>
+    </w:lvl>
+    <w:lvl w:ilvl="4" w:tplc="40090019" w:tentative="1">
+      <w:start w:val="1"/>
+      <w:numFmt w:val="lowerLetter"/>
+      <w:lvlText w:val="%5."/>
+      <w:lvlJc w:val="left"/>
+      <w:pPr>
+        <w:ind w:left="3600" w:hanging="360"/>
+      </w:pPr>
+    </w:lvl>
+    <w:lvl w:ilvl="5" w:tplc="4009001B" w:tentative="1">
+      <w:start w:val="1"/>
+      <w:numFmt w:val="lowerRoman"/>
+      <w:lvlText w:val="%6."/>
+      <w:lvlJc w:val="right"/>
+      <w:pPr>
+        <w:ind w:left="4320" w:hanging="180"/>
+      </w:pPr>
+    </w:lvl>
+    <w:lvl w:ilvl="6" w:tplc="4009000F" w:tentative="1">
+      <w:start w:val="1"/>
+      <w:numFmt w:val="decimal"/>
+      <w:lvlText w:val="%7."/>
+      <w:lvlJc w:val="left"/>
+      <w:pPr>
+        <w:ind w:left="5040" w:hanging="360"/>
+      </w:pPr>
+    </w:lvl>
+    <w:lvl w:ilvl="7" w:tplc="40090019" w:tentative="1">
+      <w:start w:val="1"/>
+      <w:numFmt w:val="lowerLetter"/>
+      <w:lvlText w:val="%8."/>
+      <w:lvlJc w:val="left"/>
+      <w:pPr>
+        <w:ind w:left="5760" w:hanging="360"/>
+      </w:pPr>
+    </w:lvl>
+    <w:lvl w:ilvl="8" w:tplc="4009001B" w:tentative="1">
+      <w:start w:val="1"/>
+      <w:numFmt w:val="lowerRoman"/>
+      <w:lvlText w:val="%9."/>
+      <w:lvlJc w:val="right"/>
+      <w:pPr>
+        <w:ind w:left="6480" w:hanging="180"/>
+      </w:pPr>
+    </w:lvl>
+  </w:abstractNum>
+  <w:num w:numId="1">
+    <w:abstractNumId w:val="0"/>
+  </w:num>
+</w:numbering>
 </file>
 
 <file path=word/styles.xml><?xml version="1.0" encoding="utf-8"?>
@@ -894,6 +1963,40 @@
       <w:lang w:val="en-US"/>
     </w:rPr>
   </w:style>
+  <w:style w:type="paragraph" w:styleId="ListParagraph">
+    <w:name w:val="List Paragraph"/>
+    <w:basedOn w:val="Normal"/>
+    <w:uiPriority w:val="34"/>
+    <w:qFormat/>
+    <w:rsid w:val="00AA1B2D"/>
+    <w:pPr>
+      <w:ind w:left="720"/>
+      <w:contextualSpacing/>
+    </w:pPr>
+  </w:style>
+  <w:style w:type="paragraph" w:styleId="TOC1">
+    <w:name w:val="toc 1"/>
+    <w:basedOn w:val="Normal"/>
+    <w:next w:val="Normal"/>
+    <w:autoRedefine/>
+    <w:uiPriority w:val="39"/>
+    <w:unhideWhenUsed/>
+    <w:rsid w:val="00851EAE"/>
+    <w:pPr>
+      <w:spacing w:after="100"/>
+    </w:pPr>
+  </w:style>
+  <w:style w:type="character" w:styleId="Hyperlink">
+    <w:name w:val="Hyperlink"/>
+    <w:basedOn w:val="DefaultParagraphFont"/>
+    <w:uiPriority w:val="99"/>
+    <w:unhideWhenUsed/>
+    <w:rsid w:val="00851EAE"/>
+    <w:rPr>
+      <w:color w:val="0563C1" w:themeColor="hyperlink"/>
+      <w:u w:val="single"/>
+    </w:rPr>
+  </w:style>
 </w:styles>
 </file>
 
@@ -1197,7 +2300,7 @@
 </file>
 
 <file path=customXml/itemProps1.xml><?xml version="1.0" encoding="utf-8"?>
-<ds:datastoreItem xmlns:ds="http://schemas.openxmlformats.org/officeDocument/2006/customXml" ds:itemID="{C93AEAD5-51C0-4051-84FC-11EC84834A86}">
+<ds:datastoreItem xmlns:ds="http://schemas.openxmlformats.org/officeDocument/2006/customXml" ds:itemID="{433162D7-4285-4AA3-9C0D-B50FC32913C8}">
   <ds:schemaRefs>
     <ds:schemaRef ds:uri="http://schemas.openxmlformats.org/officeDocument/2006/bibliography"/>
   </ds:schemaRefs>

</xml_diff>